<commit_message>
Se incluyó otro ejemplo
</commit_message>
<xml_diff>
--- a/Taller intro R Markdown/Ejemplo1.docx
+++ b/Taller intro R Markdown/Ejemplo1.docx
@@ -7,31 +7,7 @@
         <w:pStyle w:val="Title"/>
       </w:pPr>
       <w:r>
-        <w:t xml:space="preserve">Estadística</w:t>
-      </w:r>
-      <w:r>
-        <w:t xml:space="preserve"> </w:t>
-      </w:r>
-      <w:r>
-        <w:t xml:space="preserve">descriptiva</w:t>
-      </w:r>
-      <w:r>
-        <w:t xml:space="preserve"> </w:t>
-      </w:r>
-      <w:r>
-        <w:t xml:space="preserve">con</w:t>
-      </w:r>
-      <w:r>
-        <w:t xml:space="preserve"> </w:t>
-      </w:r>
-      <w:r>
-        <w:t xml:space="preserve">R</w:t>
-      </w:r>
-      <w:r>
-        <w:t xml:space="preserve"> </w:t>
-      </w:r>
-      <w:r>
-        <w:t xml:space="preserve">Markdown</w:t>
+        <w:t xml:space="preserve">Ejemplo</w:t>
       </w:r>
     </w:p>
     <w:p>
@@ -76,12 +52,12 @@
     </w:p>
     <w:p>
       <w:pPr>
-        <w:pStyle w:val="Heading2"/>
-      </w:pPr>
-      <w:bookmarkStart w:id="21" w:name="base-de-datos"/>
+        <w:pStyle w:val="Heading1"/>
+      </w:pPr>
+      <w:bookmarkStart w:id="21" w:name="que-es-markdown"/>
       <w:bookmarkEnd w:id="21"/>
       <w:r>
-        <w:t xml:space="preserve">Base de datos</w:t>
+        <w:t xml:space="preserve">¿Qué es Markdown?</w:t>
       </w:r>
     </w:p>
     <w:p>
@@ -89,7 +65,149 @@
         <w:pStyle w:val="FirstParagraph"/>
       </w:pPr>
       <w:r>
-        <w:t xml:space="preserve">La base de datos a usar es</w:t>
+        <w:rPr>
+          <w:b/>
+        </w:rPr>
+        <w:t xml:space="preserve">Markdown</w:t>
+      </w:r>
+      <w:r>
+        <w:t xml:space="preserve"> </w:t>
+      </w:r>
+      <w:r>
+        <w:t xml:space="preserve">es un lenguaje de marcado que facilita la aplicación de</w:t>
+      </w:r>
+      <w:r>
+        <w:t xml:space="preserve"> </w:t>
+      </w:r>
+      <w:r>
+        <w:rPr>
+          <w:i/>
+          <w:b/>
+        </w:rPr>
+        <w:t xml:space="preserve">formato</w:t>
+      </w:r>
+      <w:r>
+        <w:t xml:space="preserve"> </w:t>
+      </w:r>
+      <w:r>
+        <w:t xml:space="preserve">a</w:t>
+      </w:r>
+      <w:r>
+        <w:t xml:space="preserve"> </w:t>
+      </w:r>
+      <w:r>
+        <w:t xml:space="preserve">un texto empleando una serie de</w:t>
+      </w:r>
+      <w:r>
+        <w:t xml:space="preserve"> </w:t>
+      </w:r>
+      <w:r>
+        <w:rPr>
+          <w:i/>
+        </w:rPr>
+        <w:t xml:space="preserve">caracteres</w:t>
+      </w:r>
+      <w:r>
+        <w:t xml:space="preserve"> </w:t>
+      </w:r>
+      <w:r>
+        <w:t xml:space="preserve">de una forma especial.</w:t>
+      </w:r>
+    </w:p>
+    <w:p>
+      <w:pPr>
+        <w:pStyle w:val="Heading1"/>
+      </w:pPr>
+      <w:bookmarkStart w:id="22" w:name="creando-listas"/>
+      <w:bookmarkEnd w:id="22"/>
+      <w:r>
+        <w:t xml:space="preserve">Creando listas</w:t>
+      </w:r>
+    </w:p>
+    <w:p>
+      <w:pPr>
+        <w:pStyle w:val="FirstParagraph"/>
+      </w:pPr>
+      <w:r>
+        <w:t xml:space="preserve">Ventajas de markdown</w:t>
+      </w:r>
+    </w:p>
+    <w:p>
+      <w:pPr>
+        <w:pStyle w:val="Compact"/>
+        <w:numPr>
+          <w:numId w:val="1001"/>
+          <w:ilvl w:val="0"/>
+        </w:numPr>
+      </w:pPr>
+      <w:r>
+        <w:t xml:space="preserve">Fácil de Aprender.</w:t>
+      </w:r>
+    </w:p>
+    <w:p>
+      <w:pPr>
+        <w:pStyle w:val="Compact"/>
+        <w:numPr>
+          <w:numId w:val="1001"/>
+          <w:ilvl w:val="0"/>
+        </w:numPr>
+      </w:pPr>
+      <w:r>
+        <w:t xml:space="preserve">Fácil de leer.</w:t>
+      </w:r>
+    </w:p>
+    <w:p>
+      <w:pPr>
+        <w:pStyle w:val="Compact"/>
+        <w:numPr>
+          <w:numId w:val="1001"/>
+          <w:ilvl w:val="0"/>
+        </w:numPr>
+      </w:pPr>
+      <w:r>
+        <w:t xml:space="preserve">Veloz a la hora de ingresar información.</w:t>
+      </w:r>
+    </w:p>
+    <w:p>
+      <w:pPr>
+        <w:pStyle w:val="Heading2"/>
+      </w:pPr>
+      <w:bookmarkStart w:id="23" w:name="creando-listas-ordenadas"/>
+      <w:bookmarkEnd w:id="23"/>
+      <w:r>
+        <w:t xml:space="preserve">Creando listas ordenadas</w:t>
+      </w:r>
+    </w:p>
+    <w:p>
+      <w:pPr>
+        <w:pStyle w:val="FirstParagraph"/>
+      </w:pPr>
+      <w:r>
+        <w:t xml:space="preserve">Requerimientos para usar R Markdown</w:t>
+      </w:r>
+    </w:p>
+    <w:p>
+      <w:pPr>
+        <w:pStyle w:val="Compact"/>
+        <w:numPr>
+          <w:numId w:val="1002"/>
+          <w:ilvl w:val="0"/>
+        </w:numPr>
+      </w:pPr>
+      <w:r>
+        <w:t xml:space="preserve">Tener las últimas versiones de R y Rstudio.</w:t>
+      </w:r>
+    </w:p>
+    <w:p>
+      <w:pPr>
+        <w:pStyle w:val="Compact"/>
+        <w:numPr>
+          <w:numId w:val="1002"/>
+          <w:ilvl w:val="0"/>
+        </w:numPr>
+      </w:pPr>
+      <w:r>
+        <w:t xml:space="preserve">Instalar el paquete</w:t>
       </w:r>
       <w:r>
         <w:t xml:space="preserve"> </w:t>
@@ -98,673 +216,129 @@
         <w:rPr>
           <w:rStyle w:val="VerbatimChar"/>
         </w:rPr>
-        <w:t xml:space="preserve">Cars93</w:t>
-      </w:r>
-      <w:r>
-        <w:t xml:space="preserve"> </w:t>
-      </w:r>
-      <w:r>
-        <w:t xml:space="preserve">disponible en el paquete</w:t>
-      </w:r>
-      <w:r>
-        <w:t xml:space="preserve"> </w:t>
-      </w:r>
-      <w:r>
-        <w:rPr>
-          <w:rStyle w:val="VerbatimChar"/>
-        </w:rPr>
-        <w:t xml:space="preserve">MASS</w:t>
-      </w:r>
-      <w:r>
-        <w:t xml:space="preserve">. Para cargar el paquete, ver las cuatro primeras observaciones y las variables</w:t>
-      </w:r>
-      <w:r>
-        <w:t xml:space="preserve"> </w:t>
-      </w:r>
-      <w:r>
-        <w:rPr>
-          <w:rStyle w:val="VerbatimChar"/>
-        </w:rPr>
-        <w:t xml:space="preserve">Price</w:t>
-      </w:r>
-      <w:r>
-        <w:t xml:space="preserve">,</w:t>
-      </w:r>
-      <w:r>
-        <w:t xml:space="preserve"> </w:t>
-      </w:r>
-      <w:r>
-        <w:rPr>
-          <w:rStyle w:val="VerbatimChar"/>
-        </w:rPr>
-        <w:t xml:space="preserve">Origin</w:t>
-      </w:r>
-      <w:r>
-        <w:t xml:space="preserve"> </w:t>
-      </w:r>
-      <w:r>
-        <w:t xml:space="preserve">y</w:t>
-      </w:r>
-      <w:r>
-        <w:t xml:space="preserve"> </w:t>
-      </w:r>
-      <w:r>
-        <w:rPr>
-          <w:rStyle w:val="VerbatimChar"/>
-        </w:rPr>
-        <w:t xml:space="preserve">EngineSize</w:t>
-      </w:r>
-      <w:r>
-        <w:t xml:space="preserve"> </w:t>
-      </w:r>
-      <w:r>
-        <w:t xml:space="preserve">de la base usamos el siguiente código:</w:t>
+        <w:t xml:space="preserve">rmarkdown</w:t>
+      </w:r>
+      <w:r>
+        <w:t xml:space="preserve">.</w:t>
       </w:r>
     </w:p>
     <w:p>
       <w:pPr>
-        <w:pStyle w:val="SourceCode"/>
-      </w:pPr>
-      <w:r>
-        <w:rPr>
-          <w:rStyle w:val="KeywordTok"/>
-        </w:rPr>
-        <w:t xml:space="preserve">require</w:t>
-      </w:r>
-      <w:r>
-        <w:rPr>
-          <w:rStyle w:val="NormalTok"/>
-        </w:rPr>
-        <w:t xml:space="preserve">(MASS)</w:t>
-      </w:r>
-      <w:r>
-        <w:br w:type="textWrapping"/>
-      </w:r>
-      <w:r>
-        <w:rPr>
-          <w:rStyle w:val="NormalTok"/>
-        </w:rPr>
-        <w:t xml:space="preserve">Cars93[</w:t>
-      </w:r>
-      <w:r>
-        <w:rPr>
-          <w:rStyle w:val="DecValTok"/>
-        </w:rPr>
-        <w:t xml:space="preserve">1</w:t>
-      </w:r>
-      <w:r>
-        <w:rPr>
-          <w:rStyle w:val="OperatorTok"/>
-        </w:rPr>
-        <w:t xml:space="preserve">:</w:t>
-      </w:r>
-      <w:r>
-        <w:rPr>
-          <w:rStyle w:val="DecValTok"/>
-        </w:rPr>
-        <w:t xml:space="preserve">5</w:t>
-      </w:r>
-      <w:r>
-        <w:rPr>
-          <w:rStyle w:val="NormalTok"/>
-        </w:rPr>
-        <w:t xml:space="preserve">, </w:t>
-      </w:r>
-      <w:r>
-        <w:rPr>
-          <w:rStyle w:val="KeywordTok"/>
-        </w:rPr>
-        <w:t xml:space="preserve">c</w:t>
-      </w:r>
-      <w:r>
-        <w:rPr>
-          <w:rStyle w:val="NormalTok"/>
-        </w:rPr>
-        <w:t xml:space="preserve">(</w:t>
-      </w:r>
-      <w:r>
-        <w:rPr>
-          <w:rStyle w:val="StringTok"/>
-        </w:rPr>
-        <w:t xml:space="preserve">'Price'</w:t>
-      </w:r>
-      <w:r>
-        <w:rPr>
-          <w:rStyle w:val="NormalTok"/>
-        </w:rPr>
-        <w:t xml:space="preserve">, </w:t>
-      </w:r>
-      <w:r>
-        <w:rPr>
-          <w:rStyle w:val="StringTok"/>
-        </w:rPr>
-        <w:t xml:space="preserve">'Origin'</w:t>
-      </w:r>
-      <w:r>
-        <w:rPr>
-          <w:rStyle w:val="NormalTok"/>
-        </w:rPr>
-        <w:t xml:space="preserve">, </w:t>
-      </w:r>
-      <w:r>
-        <w:rPr>
-          <w:rStyle w:val="StringTok"/>
-        </w:rPr>
-        <w:t xml:space="preserve">'EngineSize'</w:t>
-      </w:r>
-      <w:r>
-        <w:rPr>
-          <w:rStyle w:val="NormalTok"/>
-        </w:rPr>
-        <w:t xml:space="preserve">)]</w:t>
+        <w:pStyle w:val="Compact"/>
+        <w:numPr>
+          <w:numId w:val="1002"/>
+          <w:ilvl w:val="0"/>
+        </w:numPr>
+      </w:pPr>
+      <w:r>
+        <w:t xml:space="preserve">Ser curioso.</w:t>
       </w:r>
     </w:p>
     <w:p>
       <w:pPr>
-        <w:pStyle w:val="SourceCode"/>
-      </w:pPr>
-      <w:r>
-        <w:rPr>
-          <w:rStyle w:val="VerbatimChar"/>
-        </w:rPr>
-        <w:t xml:space="preserve">##   Price  Origin EngineSize</w:t>
-      </w:r>
-      <w:r>
-        <w:br w:type="textWrapping"/>
-      </w:r>
-      <w:r>
-        <w:rPr>
-          <w:rStyle w:val="VerbatimChar"/>
-        </w:rPr>
-        <w:t xml:space="preserve">## 1  15.9 non-USA        1.8</w:t>
-      </w:r>
-      <w:r>
-        <w:br w:type="textWrapping"/>
-      </w:r>
-      <w:r>
-        <w:rPr>
-          <w:rStyle w:val="VerbatimChar"/>
-        </w:rPr>
-        <w:t xml:space="preserve">## 2  33.9 non-USA        3.2</w:t>
-      </w:r>
-      <w:r>
-        <w:br w:type="textWrapping"/>
-      </w:r>
-      <w:r>
-        <w:rPr>
-          <w:rStyle w:val="VerbatimChar"/>
-        </w:rPr>
-        <w:t xml:space="preserve">## 3  29.1 non-USA        2.8</w:t>
-      </w:r>
-      <w:r>
-        <w:br w:type="textWrapping"/>
-      </w:r>
-      <w:r>
-        <w:rPr>
-          <w:rStyle w:val="VerbatimChar"/>
-        </w:rPr>
-        <w:t xml:space="preserve">## 4  37.7 non-USA        2.8</w:t>
-      </w:r>
-      <w:r>
-        <w:br w:type="textWrapping"/>
-      </w:r>
-      <w:r>
-        <w:rPr>
-          <w:rStyle w:val="VerbatimChar"/>
-        </w:rPr>
-        <w:t xml:space="preserve">## 5  30.0 non-USA        3.5</w:t>
+        <w:pStyle w:val="Heading1"/>
+      </w:pPr>
+      <w:bookmarkStart w:id="24" w:name="creando-tablas"/>
+      <w:bookmarkEnd w:id="24"/>
+      <w:r>
+        <w:t xml:space="preserve">Creando tablas</w:t>
       </w:r>
     </w:p>
-    <w:p>
-      <w:pPr>
-        <w:pStyle w:val="FirstParagraph"/>
-      </w:pPr>
-      <w:r>
-        <w:t xml:space="preserve">La base de datos tiene 93 observaciones y 27 variables.</w:t>
-      </w:r>
-    </w:p>
-    <w:p>
-      <w:pPr>
-        <w:pStyle w:val="Heading2"/>
-      </w:pPr>
-      <w:bookmarkStart w:id="22" w:name="diagrama-de-dispersion"/>
-      <w:bookmarkEnd w:id="22"/>
-      <w:r>
-        <w:t xml:space="preserve">Diagrama de dispersión</w:t>
-      </w:r>
-    </w:p>
-    <w:p>
-      <w:pPr>
-        <w:pStyle w:val="FirstParagraph"/>
-      </w:pPr>
-      <w:r>
-        <w:t xml:space="preserve">A continuación el código para dibujar un diagrama de dispersión</w:t>
-      </w:r>
-    </w:p>
-    <w:p>
-      <w:pPr>
-        <w:pStyle w:val="SourceCode"/>
-      </w:pPr>
-      <w:r>
-        <w:rPr>
-          <w:rStyle w:val="KeywordTok"/>
-        </w:rPr>
-        <w:t xml:space="preserve">plot</w:t>
-      </w:r>
-      <w:r>
-        <w:rPr>
-          <w:rStyle w:val="NormalTok"/>
-        </w:rPr>
-        <w:t xml:space="preserve">(</w:t>
-      </w:r>
-      <w:r>
-        <w:rPr>
-          <w:rStyle w:val="DataTypeTok"/>
-        </w:rPr>
-        <w:t xml:space="preserve">x=</w:t>
-      </w:r>
-      <w:r>
-        <w:rPr>
-          <w:rStyle w:val="NormalTok"/>
-        </w:rPr>
-        <w:t xml:space="preserve">Cars93</w:t>
-      </w:r>
-      <w:r>
-        <w:rPr>
-          <w:rStyle w:val="OperatorTok"/>
-        </w:rPr>
-        <w:t xml:space="preserve">$</w:t>
-      </w:r>
-      <w:r>
-        <w:rPr>
-          <w:rStyle w:val="NormalTok"/>
-        </w:rPr>
-        <w:t xml:space="preserve">EngineSize, </w:t>
-      </w:r>
-      <w:r>
-        <w:rPr>
-          <w:rStyle w:val="DataTypeTok"/>
-        </w:rPr>
-        <w:t xml:space="preserve">y=</w:t>
-      </w:r>
-      <w:r>
-        <w:rPr>
-          <w:rStyle w:val="NormalTok"/>
-        </w:rPr>
-        <w:t xml:space="preserve">Cars93</w:t>
-      </w:r>
-      <w:r>
-        <w:rPr>
-          <w:rStyle w:val="OperatorTok"/>
-        </w:rPr>
-        <w:t xml:space="preserve">$</w:t>
-      </w:r>
-      <w:r>
-        <w:rPr>
-          <w:rStyle w:val="NormalTok"/>
-        </w:rPr>
-        <w:t xml:space="preserve">Price, </w:t>
-      </w:r>
-      <w:r>
-        <w:rPr>
-          <w:rStyle w:val="DataTypeTok"/>
-        </w:rPr>
-        <w:t xml:space="preserve">pch=</w:t>
-      </w:r>
-      <w:r>
-        <w:rPr>
-          <w:rStyle w:val="DecValTok"/>
-        </w:rPr>
-        <w:t xml:space="preserve">8</w:t>
-      </w:r>
-      <w:r>
-        <w:rPr>
-          <w:rStyle w:val="NormalTok"/>
-        </w:rPr>
-        <w:t xml:space="preserve">, </w:t>
-      </w:r>
-      <w:r>
-        <w:rPr>
-          <w:rStyle w:val="DataTypeTok"/>
-        </w:rPr>
-        <w:t xml:space="preserve">col=</w:t>
-      </w:r>
-      <w:r>
-        <w:rPr>
-          <w:rStyle w:val="StringTok"/>
-        </w:rPr>
-        <w:t xml:space="preserve">'salmon'</w:t>
-      </w:r>
-      <w:r>
-        <w:rPr>
-          <w:rStyle w:val="NormalTok"/>
-        </w:rPr>
-        <w:t xml:space="preserve">)</w:t>
-      </w:r>
-    </w:p>
-    <w:p>
-      <w:pPr>
-        <w:pStyle w:val="FirstParagraph"/>
-      </w:pPr>
-      <w:r>
-        <w:drawing>
-          <wp:inline>
-            <wp:extent cx="4620126" cy="3696101"/>
-            <wp:effectExtent b="0" l="0" r="0" t="0"/>
-            <wp:docPr descr="" title="" id="1" name="Picture"/>
-            <a:graphic>
-              <a:graphicData uri="http://schemas.openxmlformats.org/drawingml/2006/picture">
-                <pic:pic>
-                  <pic:nvPicPr>
-                    <pic:cNvPr descr="Ejemplo1_files/figure-docx/unnamed-chunk-2-1.png" id="0" name="Picture"/>
-                    <pic:cNvPicPr>
-                      <a:picLocks noChangeArrowheads="1" noChangeAspect="1"/>
-                    </pic:cNvPicPr>
-                  </pic:nvPicPr>
-                  <pic:blipFill>
-                    <a:blip r:embed="rId23"/>
-                    <a:stretch>
-                      <a:fillRect/>
-                    </a:stretch>
-                  </pic:blipFill>
-                  <pic:spPr bwMode="auto">
-                    <a:xfrm>
-                      <a:off x="0" y="0"/>
-                      <a:ext cx="4620126" cy="3696101"/>
-                    </a:xfrm>
-                    <a:prstGeom prst="rect">
-                      <a:avLst/>
-                    </a:prstGeom>
-                    <a:noFill/>
-                    <a:ln w="9525">
-                      <a:noFill/>
-                      <a:headEnd/>
-                      <a:tailEnd/>
-                    </a:ln>
-                  </pic:spPr>
-                </pic:pic>
-              </a:graphicData>
-            </a:graphic>
-          </wp:inline>
-        </w:drawing>
-      </w:r>
-    </w:p>
-    <w:p>
-      <w:pPr>
-        <w:pStyle w:val="Heading2"/>
-      </w:pPr>
-      <w:bookmarkStart w:id="24" w:name="media-muestral"/>
-      <w:bookmarkEnd w:id="24"/>
-      <w:r>
-        <w:t xml:space="preserve">Media muestral</w:t>
-      </w:r>
-    </w:p>
-    <w:p>
-      <w:pPr>
-        <w:pStyle w:val="FirstParagraph"/>
-      </w:pPr>
-      <w:r>
-        <w:t xml:space="preserve">La fórmula para calcular la media muestral</w:t>
-      </w:r>
-      <w:r>
-        <w:t xml:space="preserve"> </w:t>
-      </w:r>
-      <m:oMath>
-        <m:bar>
-          <m:barPr>
-            <m:pos m:val="top"/>
-          </m:barPr>
-          <m:e>
-            <m:r>
-              <m:t>x</m:t>
-            </m:r>
-          </m:e>
-        </m:bar>
-      </m:oMath>
-      <w:r>
-        <w:t xml:space="preserve"> </w:t>
-      </w:r>
-      <w:r>
-        <w:t xml:space="preserve">es la siguiente:</w:t>
-      </w:r>
-    </w:p>
-    <w:p>
-      <w:pPr>
-        <w:pStyle w:val="BodyText"/>
-      </w:pPr>
-      <m:oMathPara>
-        <m:oMathParaPr>
-          <m:jc m:val="center"/>
-        </m:oMathParaPr>
-        <m:oMath>
-          <m:bar>
-            <m:barPr>
-              <m:pos m:val="top"/>
-            </m:barPr>
-            <m:e>
-              <m:r>
-                <m:t>x</m:t>
-              </m:r>
-            </m:e>
-          </m:bar>
-          <m:r>
-            <m:t>=</m:t>
-          </m:r>
-          <m:f>
-            <m:fPr>
-              <m:type m:val="bar"/>
-            </m:fPr>
-            <m:num>
-              <m:nary>
-                <m:naryPr>
-                  <m:chr m:val="∑"/>
-                  <m:limLoc m:val="undOvr"/>
-                  <m:subHide m:val="0"/>
-                  <m:supHide m:val="0"/>
-                </m:naryPr>
-                <m:sub>
-                  <m:r>
-                    <m:t>i</m:t>
-                  </m:r>
-                  <m:r>
-                    <m:t>=</m:t>
-                  </m:r>
-                  <m:r>
-                    <m:t>1</m:t>
-                  </m:r>
-                </m:sub>
-                <m:sup>
-                  <m:r>
-                    <m:t>n</m:t>
-                  </m:r>
-                </m:sup>
-                <m:e>
-                  <m:sSub>
-                    <m:e>
-                      <m:r>
-                        <m:t>x</m:t>
-                      </m:r>
-                    </m:e>
-                    <m:sub>
-                      <m:r>
-                        <m:t>i</m:t>
-                      </m:r>
-                    </m:sub>
-                  </m:sSub>
-                </m:e>
-              </m:nary>
-            </m:num>
-            <m:den>
-              <m:r>
-                <m:t>n</m:t>
-              </m:r>
-            </m:den>
-          </m:f>
-        </m:oMath>
-      </m:oMathPara>
-    </w:p>
-    <w:p>
-      <w:pPr>
-        <w:pStyle w:val="FirstParagraph"/>
-      </w:pPr>
-      <w:r>
-        <w:t xml:space="preserve">El código para calcular la media muestral de la variable</w:t>
-      </w:r>
-      <w:r>
-        <w:t xml:space="preserve"> </w:t>
-      </w:r>
-      <w:r>
-        <w:rPr>
-          <w:rStyle w:val="VerbatimChar"/>
-        </w:rPr>
-        <w:t xml:space="preserve">Price</w:t>
-      </w:r>
-      <w:r>
-        <w:t xml:space="preserve"> </w:t>
-      </w:r>
-      <w:r>
-        <w:t xml:space="preserve">diferenciando por el origen del vehículo es el siguiente:</w:t>
-      </w:r>
-    </w:p>
-    <w:p>
-      <w:pPr>
-        <w:pStyle w:val="SourceCode"/>
-      </w:pPr>
-      <w:r>
-        <w:rPr>
-          <w:rStyle w:val="NormalTok"/>
-        </w:rPr>
-        <w:t xml:space="preserve">precios &lt;-</w:t>
-      </w:r>
-      <w:r>
-        <w:rPr>
-          <w:rStyle w:val="StringTok"/>
-        </w:rPr>
-        <w:t xml:space="preserve"> </w:t>
-      </w:r>
-      <w:r>
-        <w:rPr>
-          <w:rStyle w:val="KeywordTok"/>
-        </w:rPr>
-        <w:t xml:space="preserve">split</w:t>
-      </w:r>
-      <w:r>
-        <w:rPr>
-          <w:rStyle w:val="NormalTok"/>
-        </w:rPr>
-        <w:t xml:space="preserve">(</w:t>
-      </w:r>
-      <w:r>
-        <w:rPr>
-          <w:rStyle w:val="DataTypeTok"/>
-        </w:rPr>
-        <w:t xml:space="preserve">x=</w:t>
-      </w:r>
-      <w:r>
-        <w:rPr>
-          <w:rStyle w:val="NormalTok"/>
-        </w:rPr>
-        <w:t xml:space="preserve">Cars93</w:t>
-      </w:r>
-      <w:r>
-        <w:rPr>
-          <w:rStyle w:val="OperatorTok"/>
-        </w:rPr>
-        <w:t xml:space="preserve">$</w:t>
-      </w:r>
-      <w:r>
-        <w:rPr>
-          <w:rStyle w:val="NormalTok"/>
-        </w:rPr>
-        <w:t xml:space="preserve">Price, </w:t>
-      </w:r>
-      <w:r>
-        <w:rPr>
-          <w:rStyle w:val="DataTypeTok"/>
-        </w:rPr>
-        <w:t xml:space="preserve">f=</w:t>
-      </w:r>
-      <w:r>
-        <w:rPr>
-          <w:rStyle w:val="NormalTok"/>
-        </w:rPr>
-        <w:t xml:space="preserve">Cars93</w:t>
-      </w:r>
-      <w:r>
-        <w:rPr>
-          <w:rStyle w:val="OperatorTok"/>
-        </w:rPr>
-        <w:t xml:space="preserve">$</w:t>
-      </w:r>
-      <w:r>
-        <w:rPr>
-          <w:rStyle w:val="NormalTok"/>
-        </w:rPr>
-        <w:t xml:space="preserve">Origin)</w:t>
-      </w:r>
-      <w:r>
-        <w:br w:type="textWrapping"/>
-      </w:r>
-      <w:r>
-        <w:rPr>
-          <w:rStyle w:val="KeywordTok"/>
-        </w:rPr>
-        <w:t xml:space="preserve">lapply</w:t>
-      </w:r>
-      <w:r>
-        <w:rPr>
-          <w:rStyle w:val="NormalTok"/>
-        </w:rPr>
-        <w:t xml:space="preserve">(precios, mean)</w:t>
-      </w:r>
-    </w:p>
-    <w:p>
-      <w:pPr>
-        <w:pStyle w:val="SourceCode"/>
-      </w:pPr>
-      <w:r>
-        <w:rPr>
-          <w:rStyle w:val="VerbatimChar"/>
-        </w:rPr>
-        <w:t xml:space="preserve">## $USA</w:t>
-      </w:r>
-      <w:r>
-        <w:br w:type="textWrapping"/>
-      </w:r>
-      <w:r>
-        <w:rPr>
-          <w:rStyle w:val="VerbatimChar"/>
-        </w:rPr>
-        <w:t xml:space="preserve">## [1] 18.57292</w:t>
-      </w:r>
-      <w:r>
-        <w:br w:type="textWrapping"/>
-      </w:r>
-      <w:r>
-        <w:rPr>
-          <w:rStyle w:val="VerbatimChar"/>
-        </w:rPr>
-        <w:t xml:space="preserve">## </w:t>
-      </w:r>
-      <w:r>
-        <w:br w:type="textWrapping"/>
-      </w:r>
-      <w:r>
-        <w:rPr>
-          <w:rStyle w:val="VerbatimChar"/>
-        </w:rPr>
-        <w:t xml:space="preserve">## $`non-USA`</w:t>
-      </w:r>
-      <w:r>
-        <w:br w:type="textWrapping"/>
-      </w:r>
-      <w:r>
-        <w:rPr>
-          <w:rStyle w:val="VerbatimChar"/>
-        </w:rPr>
-        <w:t xml:space="preserve">## [1] 20.50889</w:t>
-      </w:r>
-    </w:p>
+    <w:tbl>
+      <w:tblPr>
+        <w:tblStyle w:val="TableNormal"/>
+        <w:tblW w:type="pct" w:w="0.0"/>
+        <w:tblLook w:firstRow="1"/>
+      </w:tblPr>
+      <w:tblGrid/>
+      <w:tr>
+        <w:trPr>
+          <w:cnfStyle w:firstRow="1"/>
+        </w:trPr>
+        <w:tc>
+          <w:tcPr>
+            <w:tcBorders>
+              <w:bottom w:val="single"/>
+            </w:tcBorders>
+            <w:vAlign w:val="bottom"/>
+          </w:tcPr>
+          <w:p>
+            <w:pPr>
+              <w:pStyle w:val="Compact"/>
+              <w:jc w:val="left"/>
+            </w:pPr>
+            <w:r>
+              <w:t xml:space="preserve">Cabecera A</w:t>
+            </w:r>
+          </w:p>
+        </w:tc>
+        <w:tc>
+          <w:tcPr>
+            <w:tcBorders>
+              <w:bottom w:val="single"/>
+            </w:tcBorders>
+            <w:vAlign w:val="bottom"/>
+          </w:tcPr>
+          <w:p>
+            <w:pPr>
+              <w:pStyle w:val="Compact"/>
+              <w:jc w:val="left"/>
+            </w:pPr>
+            <w:r>
+              <w:t xml:space="preserve">Cabecera B</w:t>
+            </w:r>
+          </w:p>
+        </w:tc>
+      </w:tr>
+      <w:tr>
+        <w:tc>
+          <w:p>
+            <w:pPr>
+              <w:pStyle w:val="Compact"/>
+              <w:jc w:val="left"/>
+            </w:pPr>
+            <w:r>
+              <w:t xml:space="preserve">Campo A0</w:t>
+            </w:r>
+          </w:p>
+        </w:tc>
+        <w:tc>
+          <w:p>
+            <w:pPr>
+              <w:pStyle w:val="Compact"/>
+              <w:jc w:val="left"/>
+            </w:pPr>
+            <w:r>
+              <w:t xml:space="preserve">Campo B0</w:t>
+            </w:r>
+          </w:p>
+        </w:tc>
+      </w:tr>
+      <w:tr>
+        <w:tc>
+          <w:p>
+            <w:pPr>
+              <w:pStyle w:val="Compact"/>
+              <w:jc w:val="left"/>
+            </w:pPr>
+            <w:r>
+              <w:t xml:space="preserve">Campo A1</w:t>
+            </w:r>
+          </w:p>
+        </w:tc>
+        <w:tc>
+          <w:p>
+            <w:pPr>
+              <w:pStyle w:val="Compact"/>
+              <w:jc w:val="left"/>
+            </w:pPr>
+            <w:r>
+              <w:t xml:space="preserve">Campo B1</w:t>
+            </w:r>
+          </w:p>
+        </w:tc>
+      </w:tr>
+    </w:tbl>
     <w:sectPr/>
   </w:body>
 </w:document>
@@ -873,7 +447,7 @@
     </w:lvl>
   </w:abstractNum>
   <w:abstractNum w:abstractNumId="990">
-    <w:nsid w:val="8d4fa2ce"/>
+    <w:nsid w:val="8c78d57c"/>
     <w:multiLevelType w:val="multilevel"/>
     <w:lvl w:ilvl="0">
       <w:numFmt w:val="bullet"/>
@@ -944,6 +518,175 @@
     <w:lvl w:ilvl="6">
       <w:numFmt w:val="bullet"/>
       <w:lvlText w:val=" "/>
+      <w:lvlJc w:val="left"/>
+      <w:pPr>
+        <w:tabs>
+          <w:tab w:val="num" w:pos="4320"/>
+        </w:tabs>
+        <w:ind w:left="4800" w:hanging="480"/>
+      </w:pPr>
+    </w:lvl>
+  </w:abstractNum>
+  <w:abstractNum w:abstractNumId="991">
+    <w:nsid w:val="6c3424bd"/>
+    <w:multiLevelType w:val="multilevel"/>
+    <w:lvl w:ilvl="0">
+      <w:numFmt w:val="bullet"/>
+      <w:lvlText w:val="•"/>
+      <w:lvlJc w:val="left"/>
+      <w:pPr>
+        <w:tabs>
+          <w:tab w:val="num" w:pos="0"/>
+        </w:tabs>
+        <w:ind w:left="480" w:hanging="480"/>
+      </w:pPr>
+    </w:lvl>
+    <w:lvl w:ilvl="1">
+      <w:numFmt w:val="bullet"/>
+      <w:lvlText w:val="–"/>
+      <w:lvlJc w:val="left"/>
+      <w:pPr>
+        <w:tabs>
+          <w:tab w:val="num" w:pos="720"/>
+        </w:tabs>
+        <w:ind w:left="1200" w:hanging="480"/>
+      </w:pPr>
+    </w:lvl>
+    <w:lvl w:ilvl="2">
+      <w:numFmt w:val="bullet"/>
+      <w:lvlText w:val="•"/>
+      <w:lvlJc w:val="left"/>
+      <w:pPr>
+        <w:tabs>
+          <w:tab w:val="num" w:pos="1440"/>
+        </w:tabs>
+        <w:ind w:left="1920" w:hanging="480"/>
+      </w:pPr>
+    </w:lvl>
+    <w:lvl w:ilvl="3">
+      <w:numFmt w:val="bullet"/>
+      <w:lvlText w:val="–"/>
+      <w:lvlJc w:val="left"/>
+      <w:pPr>
+        <w:tabs>
+          <w:tab w:val="num" w:pos="2160"/>
+        </w:tabs>
+        <w:ind w:left="2640" w:hanging="480"/>
+      </w:pPr>
+    </w:lvl>
+    <w:lvl w:ilvl="4">
+      <w:numFmt w:val="bullet"/>
+      <w:lvlText w:val="•"/>
+      <w:lvlJc w:val="left"/>
+      <w:pPr>
+        <w:tabs>
+          <w:tab w:val="num" w:pos="2880"/>
+        </w:tabs>
+        <w:ind w:left="3360" w:hanging="480"/>
+      </w:pPr>
+    </w:lvl>
+    <w:lvl w:ilvl="5">
+      <w:numFmt w:val="bullet"/>
+      <w:lvlText w:val="–"/>
+      <w:lvlJc w:val="left"/>
+      <w:pPr>
+        <w:tabs>
+          <w:tab w:val="num" w:pos="3600"/>
+        </w:tabs>
+        <w:ind w:left="4080" w:hanging="480"/>
+      </w:pPr>
+    </w:lvl>
+    <w:lvl w:ilvl="6">
+      <w:numFmt w:val="bullet"/>
+      <w:lvlText w:val="•"/>
+      <w:lvlJc w:val="left"/>
+      <w:pPr>
+        <w:tabs>
+          <w:tab w:val="num" w:pos="4320"/>
+        </w:tabs>
+        <w:ind w:left="4800" w:hanging="480"/>
+      </w:pPr>
+    </w:lvl>
+  </w:abstractNum>
+  <w:abstractNum w:abstractNumId="99411">
+    <w:nsid w:val="1e79ece0"/>
+    <w:multiLevelType w:val="multilevel"/>
+    <w:lvl w:ilvl="0">
+      <w:start w:val="1"/>
+      <w:numFmt w:val="decimal"/>
+      <w:lvlText w:val="%1."/>
+      <w:lvlJc w:val="left"/>
+      <w:pPr>
+        <w:tabs>
+          <w:tab w:val="num" w:pos="0"/>
+        </w:tabs>
+        <w:ind w:left="480" w:hanging="480"/>
+      </w:pPr>
+    </w:lvl>
+    <w:lvl w:ilvl="1">
+      <w:start w:val="1"/>
+      <w:numFmt w:val="decimal"/>
+      <w:lvlText w:val="%2."/>
+      <w:lvlJc w:val="left"/>
+      <w:pPr>
+        <w:tabs>
+          <w:tab w:val="num" w:pos="720"/>
+        </w:tabs>
+        <w:ind w:left="1200" w:hanging="480"/>
+      </w:pPr>
+    </w:lvl>
+    <w:lvl w:ilvl="2">
+      <w:start w:val="1"/>
+      <w:numFmt w:val="decimal"/>
+      <w:lvlText w:val="%3."/>
+      <w:lvlJc w:val="left"/>
+      <w:pPr>
+        <w:tabs>
+          <w:tab w:val="num" w:pos="1440"/>
+        </w:tabs>
+        <w:ind w:left="1920" w:hanging="480"/>
+      </w:pPr>
+    </w:lvl>
+    <w:lvl w:ilvl="3">
+      <w:start w:val="1"/>
+      <w:numFmt w:val="decimal"/>
+      <w:lvlText w:val="%4."/>
+      <w:lvlJc w:val="left"/>
+      <w:pPr>
+        <w:tabs>
+          <w:tab w:val="num" w:pos="2160"/>
+        </w:tabs>
+        <w:ind w:left="2640" w:hanging="480"/>
+      </w:pPr>
+    </w:lvl>
+    <w:lvl w:ilvl="4">
+      <w:start w:val="1"/>
+      <w:numFmt w:val="decimal"/>
+      <w:lvlText w:val="%5."/>
+      <w:lvlJc w:val="left"/>
+      <w:pPr>
+        <w:tabs>
+          <w:tab w:val="num" w:pos="2880"/>
+        </w:tabs>
+        <w:ind w:left="3360" w:hanging="480"/>
+      </w:pPr>
+    </w:lvl>
+    <w:lvl w:ilvl="5">
+      <w:start w:val="1"/>
+      <w:numFmt w:val="decimal"/>
+      <w:lvlText w:val="%6."/>
+      <w:lvlJc w:val="left"/>
+      <w:pPr>
+        <w:tabs>
+          <w:tab w:val="num" w:pos="3600"/>
+        </w:tabs>
+        <w:ind w:left="4080" w:hanging="480"/>
+      </w:pPr>
+    </w:lvl>
+    <w:lvl w:ilvl="6">
+      <w:start w:val="1"/>
+      <w:numFmt w:val="decimal"/>
+      <w:lvlText w:val="%7."/>
       <w:lvlJc w:val="left"/>
       <w:pPr>
         <w:tabs>
@@ -958,6 +701,33 @@
   </w:num>
   <w:num w:numId="1000">
     <w:abstractNumId w:val="990"/>
+  </w:num>
+  <w:num w:numId="1001">
+    <w:abstractNumId w:val="991"/>
+  </w:num>
+  <w:num w:numId="1002">
+    <w:abstractNumId w:val="99411"/>
+    <w:lvlOverride w:ilvl="0">
+      <w:startOverride w:val="1"/>
+    </w:lvlOverride>
+    <w:lvlOverride w:ilvl="1">
+      <w:startOverride w:val="1"/>
+    </w:lvlOverride>
+    <w:lvlOverride w:ilvl="2">
+      <w:startOverride w:val="1"/>
+    </w:lvlOverride>
+    <w:lvlOverride w:ilvl="3">
+      <w:startOverride w:val="1"/>
+    </w:lvlOverride>
+    <w:lvlOverride w:ilvl="4">
+      <w:startOverride w:val="1"/>
+    </w:lvlOverride>
+    <w:lvlOverride w:ilvl="5">
+      <w:startOverride w:val="1"/>
+    </w:lvlOverride>
+    <w:lvlOverride w:ilvl="6">
+      <w:startOverride w:val="1"/>
+    </w:lvlOverride>
   </w:num>
 </w:numbering>
 </file>

</xml_diff>